<commit_message>
Video Lectures 6.1 - 6.3
Updated video lectures for sections 6.1 - 6.3
</commit_message>
<xml_diff>
--- a/Homework Problems/Chapter5_Problems.docx
+++ b/Homework Problems/Chapter5_Problems.docx
@@ -38,7 +38,7 @@
           <w:noProof/>
         </w:rPr>
         <w:drawing>
-          <wp:inline distT="0" distB="0" distL="0" distR="0" wp14:anchorId="5924B66A" wp14:editId="7076ED9A">
+          <wp:inline distT="0" distB="0" distL="0" distR="0" wp14:anchorId="2599173B" wp14:editId="7D1D035A">
             <wp:extent cx="4339087" cy="2708684"/>
             <wp:effectExtent l="0" t="0" r="4445" b="0"/>
             <wp:docPr id="1" name="Picture 1"/>
@@ -99,8 +99,6 @@
       <w:r>
         <w:t>N</w:t>
       </w:r>
-      <w:bookmarkStart w:id="0" w:name="_GoBack"/>
-      <w:bookmarkEnd w:id="0"/>
       <w:r>
         <w:t xml:space="preserve"> C, F</w:t>
       </w:r>
@@ -154,7 +152,7 @@
           <w:noProof/>
         </w:rPr>
         <w:drawing>
-          <wp:inline distT="0" distB="0" distL="0" distR="0" wp14:anchorId="1D8618C5" wp14:editId="3C70FFBB">
+          <wp:inline distT="0" distB="0" distL="0" distR="0" wp14:anchorId="5D169A7D" wp14:editId="4731A4EC">
             <wp:extent cx="4665771" cy="2061713"/>
             <wp:effectExtent l="0" t="0" r="1905" b="0"/>
             <wp:docPr id="2" name="Picture 2"/>
@@ -295,7 +293,10 @@
     <w:p>
       <w:r>
         <w:lastRenderedPageBreak/>
-        <w:t>Problem 5</w:t>
+        <w:t xml:space="preserve">Problem </w:t>
+      </w:r>
+      <w:r>
+        <w:t>5</w:t>
       </w:r>
       <w:r>
         <w:t>.3</w:t>
@@ -303,7 +304,7 @@
     </w:p>
     <w:p>
       <w:r>
-        <w:t>The space truss shown below is being used to lift a 250 lb box. The truss is anchored by a ball and socket joint at C (which can exert reaction forces in the x, y, and z directions) and supports at A and B that only exert reaction forces in the y direction. Use the method of joints to determine the forces acting all members of the truss.</w:t>
+        <w:t>The truss shown below is supported by a pin joint at A, a cable at D, and is supporting a 600 N load at point C.  Use the method of joints to determine the forces in each of the members. Assume the mass of the beams are negligible.</w:t>
       </w:r>
     </w:p>
     <w:p>
@@ -315,9 +316,133 @@
           <w:noProof/>
         </w:rPr>
         <w:drawing>
-          <wp:inline distT="0" distB="0" distL="0" distR="0">
-            <wp:extent cx="3688080" cy="2847690"/>
-            <wp:effectExtent l="0" t="0" r="7620" b="0"/>
+          <wp:inline distT="0" distB="0" distL="0" distR="0" wp14:anchorId="1E500228" wp14:editId="4EC0DEC7">
+            <wp:extent cx="2355850" cy="2342263"/>
+            <wp:effectExtent l="0" t="0" r="6350" b="1270"/>
+            <wp:docPr id="13" name="Picture 13" descr="A picture containing photo, table, sitting, person&#10;&#10;Description automatically generated"/>
+            <wp:cNvGraphicFramePr>
+              <a:graphicFrameLocks xmlns:a="http://schemas.openxmlformats.org/drawingml/2006/main" noChangeAspect="1"/>
+            </wp:cNvGraphicFramePr>
+            <a:graphic xmlns:a="http://schemas.openxmlformats.org/drawingml/2006/main">
+              <a:graphicData uri="http://schemas.openxmlformats.org/drawingml/2006/picture">
+                <pic:pic xmlns:pic="http://schemas.openxmlformats.org/drawingml/2006/picture">
+                  <pic:nvPicPr>
+                    <pic:cNvPr id="3" name="DF4C93.tmp"/>
+                    <pic:cNvPicPr/>
+                  </pic:nvPicPr>
+                  <pic:blipFill rotWithShape="1">
+                    <a:blip r:embed="rId6" cstate="print">
+                      <a:extLst>
+                        <a:ext uri="{28A0092B-C50C-407E-A947-70E740481C1C}">
+                          <a14:useLocalDpi xmlns:a14="http://schemas.microsoft.com/office/drawing/2010/main" val="0"/>
+                        </a:ext>
+                      </a:extLst>
+                    </a:blip>
+                    <a:srcRect t="4698"/>
+                    <a:stretch/>
+                  </pic:blipFill>
+                  <pic:spPr bwMode="auto">
+                    <a:xfrm>
+                      <a:off x="0" y="0"/>
+                      <a:ext cx="2371382" cy="2357706"/>
+                    </a:xfrm>
+                    <a:prstGeom prst="rect">
+                      <a:avLst/>
+                    </a:prstGeom>
+                    <a:ln>
+                      <a:noFill/>
+                    </a:ln>
+                    <a:extLst>
+                      <a:ext uri="{53640926-AAD7-44D8-BBD7-CCE9431645EC}">
+                        <a14:shadowObscured xmlns:a14="http://schemas.microsoft.com/office/drawing/2010/main"/>
+                      </a:ext>
+                    </a:extLst>
+                  </pic:spPr>
+                </pic:pic>
+              </a:graphicData>
+            </a:graphic>
+          </wp:inline>
+        </w:drawing>
+      </w:r>
+    </w:p>
+    <w:p>
+      <w:r>
+        <w:t>Solution: F</w:t>
+      </w:r>
+      <w:r>
+        <w:rPr>
+          <w:vertAlign w:val="subscript"/>
+        </w:rPr>
+        <w:t>AB</w:t>
+      </w:r>
+      <w:r>
+        <w:t xml:space="preserve"> = 1162.97 N C, F</w:t>
+      </w:r>
+      <w:r>
+        <w:rPr>
+          <w:vertAlign w:val="subscript"/>
+        </w:rPr>
+        <w:t>AC</w:t>
+      </w:r>
+      <w:r>
+        <w:t xml:space="preserve"> = 709.86 N T, F</w:t>
+      </w:r>
+      <w:r>
+        <w:rPr>
+          <w:vertAlign w:val="subscript"/>
+        </w:rPr>
+        <w:t>BC</w:t>
+      </w:r>
+      <w:r>
+        <w:t xml:space="preserve"> = 0 N, F</w:t>
+      </w:r>
+      <w:r>
+        <w:rPr>
+          <w:vertAlign w:val="subscript"/>
+        </w:rPr>
+        <w:t>BD</w:t>
+      </w:r>
+      <w:r>
+        <w:t xml:space="preserve"> = 1162.97 N C, F</w:t>
+      </w:r>
+      <w:r>
+        <w:rPr>
+          <w:vertAlign w:val="subscript"/>
+        </w:rPr>
+        <w:t>CD</w:t>
+      </w:r>
+      <w:r>
+        <w:t xml:space="preserve"> = 709.86 N T</w:t>
+      </w:r>
+    </w:p>
+    <w:p>
+      <w:r>
+        <w:t>Problem 5</w:t>
+      </w:r>
+      <w:r>
+        <w:t>.</w:t>
+      </w:r>
+      <w:r>
+        <w:t>4</w:t>
+      </w:r>
+    </w:p>
+    <w:p>
+      <w:r>
+        <w:t>The space truss shown below is being used to lift a 250 lb box. The truss is anchored by a ball and socket joint at C (which can exert reaction forces in the x, y, and z directions) and supports at A and B that only exert reaction forces in the y direction. Use the method of joints to determine the forces acting all members of the truss.</w:t>
+      </w:r>
+    </w:p>
+    <w:p>
+      <w:pPr>
+        <w:jc w:val="center"/>
+      </w:pPr>
+      <w:r>
+        <w:rPr>
+          <w:noProof/>
+        </w:rPr>
+        <w:drawing>
+          <wp:inline distT="0" distB="0" distL="0" distR="0" wp14:anchorId="5690C0B5" wp14:editId="4653ECC9">
+            <wp:extent cx="3384550" cy="2613324"/>
+            <wp:effectExtent l="0" t="0" r="6350" b="0"/>
             <wp:docPr id="11" name="Picture 11"/>
             <wp:cNvGraphicFramePr>
               <a:graphicFrameLocks xmlns:a="http://schemas.openxmlformats.org/drawingml/2006/main" noChangeAspect="1"/>
@@ -330,7 +455,7 @@
                     <pic:cNvPicPr/>
                   </pic:nvPicPr>
                   <pic:blipFill>
-                    <a:blip r:embed="rId6">
+                    <a:blip r:embed="rId7">
                       <a:extLst>
                         <a:ext uri="{28A0092B-C50C-407E-A947-70E740481C1C}">
                           <a14:useLocalDpi xmlns:a14="http://schemas.microsoft.com/office/drawing/2010/main" val="0"/>
@@ -344,7 +469,7 @@
                   <pic:spPr>
                     <a:xfrm>
                       <a:off x="0" y="0"/>
-                      <a:ext cx="3698248" cy="2855541"/>
+                      <a:ext cx="3401423" cy="2626352"/>
                     </a:xfrm>
                     <a:prstGeom prst="rect">
                       <a:avLst/>
@@ -426,10 +551,14 @@
     </w:p>
     <w:p>
       <w:r>
+        <w:lastRenderedPageBreak/>
         <w:t>Problem 5</w:t>
       </w:r>
       <w:r>
-        <w:t>.4</w:t>
+        <w:t>.</w:t>
+      </w:r>
+      <w:r>
+        <w:t>5</w:t>
       </w:r>
     </w:p>
     <w:p>
@@ -446,9 +575,9 @@
           <w:noProof/>
         </w:rPr>
         <w:drawing>
-          <wp:inline distT="0" distB="0" distL="0" distR="0" wp14:anchorId="30FC3273" wp14:editId="56284217">
-            <wp:extent cx="4665771" cy="2061713"/>
-            <wp:effectExtent l="0" t="0" r="1905" b="0"/>
+          <wp:inline distT="0" distB="0" distL="0" distR="0" wp14:anchorId="7F9AF024" wp14:editId="248F6163">
+            <wp:extent cx="4387850" cy="1938905"/>
+            <wp:effectExtent l="0" t="0" r="0" b="4445"/>
             <wp:docPr id="4" name="Picture 4"/>
             <wp:cNvGraphicFramePr>
               <a:graphicFrameLocks xmlns:a="http://schemas.openxmlformats.org/drawingml/2006/main" noChangeAspect="1"/>
@@ -469,7 +598,7 @@
                   <pic:spPr>
                     <a:xfrm>
                       <a:off x="0" y="0"/>
-                      <a:ext cx="4668029" cy="2062711"/>
+                      <a:ext cx="4404033" cy="1946056"/>
                     </a:xfrm>
                     <a:prstGeom prst="rect">
                       <a:avLst/>
@@ -517,14 +646,20 @@
         <w:t xml:space="preserve"> = 300.2 lbs T</w:t>
       </w:r>
     </w:p>
-    <w:p/>
-    <w:p/>
+    <w:p>
+      <w:pPr>
+        <w:spacing w:after="0"/>
+      </w:pPr>
+    </w:p>
     <w:p>
       <w:r>
         <w:t>Problem 5</w:t>
       </w:r>
       <w:r>
-        <w:t>.5</w:t>
+        <w:t>.</w:t>
+      </w:r>
+      <w:r>
+        <w:t>6</w:t>
       </w:r>
     </w:p>
     <w:p>
@@ -544,56 +679,10 @@
           <w:noProof/>
         </w:rPr>
         <w:drawing>
-          <wp:inline distT="0" distB="0" distL="0" distR="0" wp14:anchorId="617C3DCD" wp14:editId="765BCC51">
+          <wp:inline distT="0" distB="0" distL="0" distR="0" wp14:anchorId="5138AA48" wp14:editId="05E95A9C">
             <wp:extent cx="2677687" cy="2518913"/>
             <wp:effectExtent l="0" t="0" r="8890" b="0"/>
             <wp:docPr id="7" name="Picture 7"/>
-            <wp:cNvGraphicFramePr>
-              <a:graphicFrameLocks xmlns:a="http://schemas.openxmlformats.org/drawingml/2006/main" noChangeAspect="1"/>
-            </wp:cNvGraphicFramePr>
-            <a:graphic xmlns:a="http://schemas.openxmlformats.org/drawingml/2006/main">
-              <a:graphicData uri="http://schemas.openxmlformats.org/drawingml/2006/picture">
-                <pic:pic xmlns:pic="http://schemas.openxmlformats.org/drawingml/2006/picture">
-                  <pic:nvPicPr>
-                    <pic:cNvPr id="0" name=""/>
-                    <pic:cNvPicPr/>
-                  </pic:nvPicPr>
-                  <pic:blipFill>
-                    <a:blip r:embed="rId7"/>
-                    <a:stretch>
-                      <a:fillRect/>
-                    </a:stretch>
-                  </pic:blipFill>
-                  <pic:spPr>
-                    <a:xfrm>
-                      <a:off x="0" y="0"/>
-                      <a:ext cx="2679633" cy="2520744"/>
-                    </a:xfrm>
-                    <a:prstGeom prst="rect">
-                      <a:avLst/>
-                    </a:prstGeom>
-                  </pic:spPr>
-                </pic:pic>
-              </a:graphicData>
-            </a:graphic>
-          </wp:inline>
-        </w:drawing>
-      </w:r>
-      <w:r>
-        <w:rPr>
-          <w:noProof/>
-        </w:rPr>
-        <w:t xml:space="preserve"> </w:t>
-      </w:r>
-      <w:r>
-        <w:rPr>
-          <w:noProof/>
-        </w:rPr>
-        <w:drawing>
-          <wp:inline distT="0" distB="0" distL="0" distR="0" wp14:anchorId="3ABA4061" wp14:editId="164493F2">
-            <wp:extent cx="2785286" cy="2560320"/>
-            <wp:effectExtent l="0" t="0" r="0" b="0"/>
-            <wp:docPr id="8" name="Picture 8"/>
             <wp:cNvGraphicFramePr>
               <a:graphicFrameLocks xmlns:a="http://schemas.openxmlformats.org/drawingml/2006/main" noChangeAspect="1"/>
             </wp:cNvGraphicFramePr>
@@ -613,7 +702,7 @@
                   <pic:spPr>
                     <a:xfrm>
                       <a:off x="0" y="0"/>
-                      <a:ext cx="2785286" cy="2560320"/>
+                      <a:ext cx="2679633" cy="2520744"/>
                     </a:xfrm>
                     <a:prstGeom prst="rect">
                       <a:avLst/>
@@ -625,111 +714,21 @@
           </wp:inline>
         </w:drawing>
       </w:r>
-    </w:p>
-    <w:p>
-      <w:pPr>
-        <w:spacing w:after="0"/>
-      </w:pPr>
-      <w:r>
-        <w:t xml:space="preserve">Solution: Design 1: </w:t>
-      </w:r>
-      <w:r>
-        <w:t>F</w:t>
-      </w:r>
-      <w:r>
-        <w:rPr>
-          <w:vertAlign w:val="subscript"/>
-        </w:rPr>
-        <w:t>AB</w:t>
-      </w:r>
-      <w:r>
-        <w:t xml:space="preserve"> = 11,276 lbs T, F</w:t>
-      </w:r>
-      <w:r>
-        <w:rPr>
-          <w:vertAlign w:val="subscript"/>
-        </w:rPr>
-        <w:t>BC</w:t>
-      </w:r>
-      <w:r>
-        <w:t xml:space="preserve"> = 2,902 lbs T, F</w:t>
-      </w:r>
-      <w:r>
-        <w:rPr>
-          <w:vertAlign w:val="subscript"/>
-        </w:rPr>
-        <w:t>CD</w:t>
-      </w:r>
-      <w:r>
-        <w:t xml:space="preserve"> = 18,967 lbs C  Design 2: F</w:t>
-      </w:r>
-      <w:r>
-        <w:rPr>
-          <w:vertAlign w:val="subscript"/>
-        </w:rPr>
-        <w:t>AB</w:t>
-      </w:r>
-      <w:r>
-        <w:t xml:space="preserve"> = 13,322 lbs T, </w:t>
-      </w:r>
-    </w:p>
-    <w:p>
-      <w:pPr>
-        <w:spacing w:after="0"/>
-      </w:pPr>
-      <w:r>
-        <w:t>F</w:t>
-      </w:r>
-      <w:r>
-        <w:rPr>
-          <w:vertAlign w:val="subscript"/>
-        </w:rPr>
-        <w:t>AD</w:t>
-      </w:r>
-      <w:r>
-        <w:t xml:space="preserve"> = 2902 lbs C, F</w:t>
-      </w:r>
-      <w:r>
-        <w:rPr>
-          <w:vertAlign w:val="subscript"/>
-        </w:rPr>
-        <w:t>CD</w:t>
-      </w:r>
-      <w:r>
-        <w:t xml:space="preserve"> = 16,914 lbs C. The largest forces are in member CD for both designs.</w:t>
-      </w:r>
-    </w:p>
-    <w:p>
-      <w:pPr>
-        <w:spacing w:after="0"/>
-      </w:pPr>
-    </w:p>
-    <w:p>
-      <w:r>
-        <w:t>Problem 5</w:t>
-      </w:r>
-      <w:r>
-        <w:t>.6</w:t>
-      </w:r>
-    </w:p>
-    <w:p>
-      <w:r>
-        <w:t>The truss shown below is supported by a pin support at A and a roller support at B. Determine the forces in members CE, CF, and CD.</w:t>
-      </w:r>
-    </w:p>
-    <w:p>
-      <w:pPr>
-        <w:jc w:val="center"/>
-      </w:pPr>
       <w:r>
         <w:rPr>
           <w:noProof/>
         </w:rPr>
+        <w:t xml:space="preserve"> </w:t>
+      </w:r>
+      <w:r>
+        <w:rPr>
+          <w:noProof/>
+        </w:rPr>
         <w:drawing>
-          <wp:inline distT="0" distB="0" distL="0" distR="0" wp14:anchorId="5FEC620F" wp14:editId="0A7ACDAB">
-            <wp:extent cx="3674114" cy="2329180"/>
-            <wp:effectExtent l="0" t="0" r="2540" b="0"/>
-            <wp:docPr id="5" name="Picture 5"/>
+          <wp:inline distT="0" distB="0" distL="0" distR="0" wp14:anchorId="6445CCF7" wp14:editId="64D505B5">
+            <wp:extent cx="2785286" cy="2560320"/>
+            <wp:effectExtent l="0" t="0" r="0" b="0"/>
+            <wp:docPr id="8" name="Picture 8"/>
             <wp:cNvGraphicFramePr>
               <a:graphicFrameLocks xmlns:a="http://schemas.openxmlformats.org/drawingml/2006/main" noChangeAspect="1"/>
             </wp:cNvGraphicFramePr>
@@ -749,7 +748,7 @@
                   <pic:spPr>
                     <a:xfrm>
                       <a:off x="0" y="0"/>
-                      <a:ext cx="3678712" cy="2332095"/>
+                      <a:ext cx="2785286" cy="2560320"/>
                     </a:xfrm>
                     <a:prstGeom prst="rect">
                       <a:avLst/>
@@ -763,26 +762,32 @@
       </w:r>
     </w:p>
     <w:p>
-      <w:r>
-        <w:t>Solution: F</w:t>
-      </w:r>
-      <w:r>
-        <w:rPr>
-          <w:vertAlign w:val="subscript"/>
-        </w:rPr>
-        <w:t>CE</w:t>
-      </w:r>
-      <w:r>
-        <w:t xml:space="preserve"> = 21 kN T, F</w:t>
-      </w:r>
-      <w:r>
-        <w:rPr>
-          <w:vertAlign w:val="subscript"/>
-        </w:rPr>
-        <w:t>CF</w:t>
-      </w:r>
-      <w:r>
-        <w:t xml:space="preserve"> = 8.41 kN T, F</w:t>
+      <w:pPr>
+        <w:spacing w:after="0"/>
+      </w:pPr>
+      <w:r>
+        <w:t xml:space="preserve">Solution: Design 1: </w:t>
+      </w:r>
+      <w:r>
+        <w:t>F</w:t>
+      </w:r>
+      <w:r>
+        <w:rPr>
+          <w:vertAlign w:val="subscript"/>
+        </w:rPr>
+        <w:t>AB</w:t>
+      </w:r>
+      <w:r>
+        <w:t xml:space="preserve"> = 11,276 lbs T, F</w:t>
+      </w:r>
+      <w:r>
+        <w:rPr>
+          <w:vertAlign w:val="subscript"/>
+        </w:rPr>
+        <w:t>BC</w:t>
+      </w:r>
+      <w:r>
+        <w:t xml:space="preserve"> = 2,902 lbs T, F</w:t>
       </w:r>
       <w:r>
         <w:rPr>
@@ -791,24 +796,79 @@
         <w:t>CD</w:t>
       </w:r>
       <w:r>
-        <w:t xml:space="preserve"> = 4.67 kN C</w:t>
-      </w:r>
+        <w:t xml:space="preserve"> = 18,967 lbs </w:t>
+      </w:r>
+      <w:proofErr w:type="gramStart"/>
+      <w:r>
+        <w:t>C  Design</w:t>
+      </w:r>
+      <w:proofErr w:type="gramEnd"/>
+      <w:r>
+        <w:t xml:space="preserve"> 2: F</w:t>
+      </w:r>
+      <w:r>
+        <w:rPr>
+          <w:vertAlign w:val="subscript"/>
+        </w:rPr>
+        <w:t>AB</w:t>
+      </w:r>
+      <w:r>
+        <w:t xml:space="preserve"> = 13,322 lbs T, </w:t>
+      </w:r>
+    </w:p>
+    <w:p>
+      <w:pPr>
+        <w:spacing w:after="0"/>
+      </w:pPr>
+      <w:r>
+        <w:t>F</w:t>
+      </w:r>
+      <w:r>
+        <w:rPr>
+          <w:vertAlign w:val="subscript"/>
+        </w:rPr>
+        <w:t>AD</w:t>
+      </w:r>
+      <w:r>
+        <w:t xml:space="preserve"> = 2902 lbs C, F</w:t>
+      </w:r>
+      <w:r>
+        <w:rPr>
+          <w:vertAlign w:val="subscript"/>
+        </w:rPr>
+        <w:t>CD</w:t>
+      </w:r>
+      <w:r>
+        <w:t xml:space="preserve"> = 16,914 lbs C. The largest forces are in member CD for both designs.</w:t>
+      </w:r>
+    </w:p>
+    <w:p>
+      <w:pPr>
+        <w:spacing w:after="0"/>
+      </w:pPr>
+    </w:p>
+    <w:p>
+      <w:pPr>
+        <w:spacing w:after="0"/>
+      </w:pPr>
+    </w:p>
+    <w:p>
+      <w:pPr>
+        <w:spacing w:after="0"/>
+      </w:pPr>
     </w:p>
     <w:p>
       <w:r>
         <w:lastRenderedPageBreak/>
-        <w:t>Problem 5</w:t>
-      </w:r>
-      <w:r>
-        <w:t>.7</w:t>
-      </w:r>
-    </w:p>
-    <w:p>
-      <w:r>
-        <w:t>The shelf shown below is used to support a 50 lb weight. Determine the forces on members ACD and BC in the structure.</w:t>
-      </w:r>
-      <w:r>
-        <w:t xml:space="preserve"> Draw those forces on diagrams of each member.</w:t>
+        <w:t xml:space="preserve">Problem </w:t>
+      </w:r>
+      <w:r>
+        <w:t>5.7</w:t>
+      </w:r>
+    </w:p>
+    <w:p>
+      <w:r>
+        <w:t>The K truss shown below supports three loads. Assume only vertical reaction forces at the supports. Use the method of sections to determine the forces in members AB and FG. (Hint: you will need to cut through more than three members, but you can use your moment equations strategically to solve for exactly what you need).</w:t>
       </w:r>
     </w:p>
     <w:p>
@@ -820,10 +880,10 @@
           <w:noProof/>
         </w:rPr>
         <w:drawing>
-          <wp:inline distT="0" distB="0" distL="0" distR="0" wp14:anchorId="37E197F4" wp14:editId="648F4301">
-            <wp:extent cx="4408098" cy="2423041"/>
-            <wp:effectExtent l="0" t="0" r="0" b="0"/>
-            <wp:docPr id="6" name="Picture 6"/>
+          <wp:inline distT="0" distB="0" distL="0" distR="0" wp14:anchorId="1C36392B" wp14:editId="3D3A806C">
+            <wp:extent cx="4394200" cy="2552957"/>
+            <wp:effectExtent l="0" t="0" r="6350" b="0"/>
+            <wp:docPr id="12" name="Picture 12" descr="Diagram&#10;&#10;Description automatically generated"/>
             <wp:cNvGraphicFramePr>
               <a:graphicFrameLocks xmlns:a="http://schemas.openxmlformats.org/drawingml/2006/main" noChangeAspect="1"/>
             </wp:cNvGraphicFramePr>
@@ -831,11 +891,17 @@
               <a:graphicData uri="http://schemas.openxmlformats.org/drawingml/2006/picture">
                 <pic:pic xmlns:pic="http://schemas.openxmlformats.org/drawingml/2006/picture">
                   <pic:nvPicPr>
-                    <pic:cNvPr id="0" name=""/>
+                    <pic:cNvPr id="1" name="AD87F86.tmp"/>
                     <pic:cNvPicPr/>
                   </pic:nvPicPr>
                   <pic:blipFill>
-                    <a:blip r:embed="rId10"/>
+                    <a:blip r:embed="rId10" cstate="print">
+                      <a:extLst>
+                        <a:ext uri="{28A0092B-C50C-407E-A947-70E740481C1C}">
+                          <a14:useLocalDpi xmlns:a14="http://schemas.microsoft.com/office/drawing/2010/main" val="0"/>
+                        </a:ext>
+                      </a:extLst>
+                    </a:blip>
                     <a:stretch>
                       <a:fillRect/>
                     </a:stretch>
@@ -843,7 +909,7 @@
                   <pic:spPr>
                     <a:xfrm>
                       <a:off x="0" y="0"/>
-                      <a:ext cx="4408098" cy="2423041"/>
+                      <a:ext cx="4410763" cy="2562580"/>
                     </a:xfrm>
                     <a:prstGeom prst="rect">
                       <a:avLst/>
@@ -864,28 +930,19 @@
         <w:rPr>
           <w:vertAlign w:val="subscript"/>
         </w:rPr>
-        <w:t>BC</w:t>
-      </w:r>
-      <w:r>
-        <w:t xml:space="preserve"> = 227.7 lbs, F</w:t>
-      </w:r>
-      <w:r>
-        <w:rPr>
-          <w:vertAlign w:val="subscript"/>
-        </w:rPr>
-        <w:t>AX</w:t>
-      </w:r>
-      <w:r>
-        <w:t xml:space="preserve"> = -203.7 lbs, F</w:t>
-      </w:r>
-      <w:r>
-        <w:rPr>
-          <w:vertAlign w:val="subscript"/>
-        </w:rPr>
-        <w:t>AY</w:t>
-      </w:r>
-      <w:r>
-        <w:t xml:space="preserve"> = -51.8 lbs</w:t>
+        <w:t>AB</w:t>
+      </w:r>
+      <w:r>
+        <w:t xml:space="preserve"> = 1066.67 lbs C, F</w:t>
+      </w:r>
+      <w:r>
+        <w:rPr>
+          <w:vertAlign w:val="subscript"/>
+        </w:rPr>
+        <w:t>FG</w:t>
+      </w:r>
+      <w:r>
+        <w:t xml:space="preserve"> = 1066.67 lbs T</w:t>
       </w:r>
     </w:p>
     <w:p>
@@ -893,12 +950,15 @@
         <w:t>Problem 5</w:t>
       </w:r>
       <w:r>
-        <w:t>.8</w:t>
-      </w:r>
-    </w:p>
-    <w:p>
-      <w:r>
-        <w:t>A 20 N force is applied to a can crushing mechanism as shown below. If the distance between points C and D is .1 meters, what are the forces being applied to the can at points B and D?</w:t>
+        <w:t>.</w:t>
+      </w:r>
+      <w:r>
+        <w:t>8</w:t>
+      </w:r>
+    </w:p>
+    <w:p>
+      <w:r>
+        <w:t>The truss shown below is supported by a pin support at A and a roller support at B. Use the hybrid method of sections and joints to determine the forces in members CE, CF, and CD.</w:t>
       </w:r>
     </w:p>
     <w:p>
@@ -910,10 +970,10 @@
           <w:noProof/>
         </w:rPr>
         <w:drawing>
-          <wp:inline distT="0" distB="0" distL="0" distR="0" wp14:anchorId="670A759F" wp14:editId="174F430F">
-            <wp:extent cx="4554747" cy="2577130"/>
-            <wp:effectExtent l="0" t="0" r="0" b="0"/>
-            <wp:docPr id="9" name="Picture 9"/>
+          <wp:inline distT="0" distB="0" distL="0" distR="0" wp14:anchorId="48E69C94" wp14:editId="5211BD0B">
+            <wp:extent cx="4362450" cy="2601404"/>
+            <wp:effectExtent l="0" t="0" r="0" b="8890"/>
+            <wp:docPr id="3" name="Picture 3" descr="Diagram&#10;&#10;Description automatically generated"/>
             <wp:cNvGraphicFramePr>
               <a:graphicFrameLocks xmlns:a="http://schemas.openxmlformats.org/drawingml/2006/main" noChangeAspect="1"/>
             </wp:cNvGraphicFramePr>
@@ -921,11 +981,17 @@
               <a:graphicData uri="http://schemas.openxmlformats.org/drawingml/2006/picture">
                 <pic:pic xmlns:pic="http://schemas.openxmlformats.org/drawingml/2006/picture">
                   <pic:nvPicPr>
-                    <pic:cNvPr id="0" name=""/>
+                    <pic:cNvPr id="9" name="2F81058.tmp"/>
                     <pic:cNvPicPr/>
                   </pic:nvPicPr>
                   <pic:blipFill>
-                    <a:blip r:embed="rId11"/>
+                    <a:blip r:embed="rId11">
+                      <a:extLst>
+                        <a:ext uri="{28A0092B-C50C-407E-A947-70E740481C1C}">
+                          <a14:useLocalDpi xmlns:a14="http://schemas.microsoft.com/office/drawing/2010/main" val="0"/>
+                        </a:ext>
+                      </a:extLst>
+                    </a:blip>
                     <a:stretch>
                       <a:fillRect/>
                     </a:stretch>
@@ -933,7 +999,7 @@
                   <pic:spPr>
                     <a:xfrm>
                       <a:off x="0" y="0"/>
-                      <a:ext cx="4554747" cy="2577130"/>
+                      <a:ext cx="4371641" cy="2606885"/>
                     </a:xfrm>
                     <a:prstGeom prst="rect">
                       <a:avLst/>
@@ -946,8 +1012,6 @@
         </w:drawing>
       </w:r>
     </w:p>
-    <w:p/>
-    <w:p/>
     <w:p>
       <w:r>
         <w:t>Solution: F</w:t>
@@ -956,27 +1020,45 @@
         <w:rPr>
           <w:vertAlign w:val="subscript"/>
         </w:rPr>
-        <w:t>can</w:t>
-      </w:r>
-      <w:r>
-        <w:t xml:space="preserve"> = 148.9 N</w:t>
-      </w:r>
-    </w:p>
-    <w:p/>
-    <w:p>
-      <w:r>
+        <w:t>CE</w:t>
+      </w:r>
+      <w:r>
+        <w:t xml:space="preserve"> = 21 kN T, F</w:t>
+      </w:r>
+      <w:r>
+        <w:rPr>
+          <w:vertAlign w:val="subscript"/>
+        </w:rPr>
+        <w:t>CF</w:t>
+      </w:r>
+      <w:r>
+        <w:t xml:space="preserve"> = 8.41 kN T, F</w:t>
+      </w:r>
+      <w:r>
+        <w:rPr>
+          <w:vertAlign w:val="subscript"/>
+        </w:rPr>
+        <w:t>CD</w:t>
+      </w:r>
+      <w:r>
+        <w:t xml:space="preserve"> = 4.67 kN C</w:t>
+      </w:r>
+    </w:p>
+    <w:p>
+      <w:r>
+        <w:lastRenderedPageBreak/>
         <w:t>Problem 5</w:t>
       </w:r>
       <w:r>
-        <w:t>.9</w:t>
-      </w:r>
-    </w:p>
-    <w:p>
-      <w:r>
-        <w:t>The chair shown below is subjected to forces at A and B by a person sitting in the chair. Assuming that normal forces exist at F and G, and that friction forces only act at point G (not at F), determine all the forces acting on each of the three members in the chair.</w:t>
-      </w:r>
-      <w:r>
-        <w:t xml:space="preserve"> Draw these forces acting on each part of the chair on a diagram</w:t>
+        <w:t>.</w:t>
+      </w:r>
+      <w:r>
+        <w:t>9</w:t>
+      </w:r>
+    </w:p>
+    <w:p>
+      <w:r>
+        <w:t>The shelf shown below is used to support a 50 lb weight. Determine the forces on members ACD and BC in the structure. Draw those forces on diagrams of each member.</w:t>
       </w:r>
     </w:p>
     <w:p>
@@ -988,10 +1070,10 @@
           <w:noProof/>
         </w:rPr>
         <w:drawing>
-          <wp:inline distT="0" distB="0" distL="0" distR="0" wp14:anchorId="56CC584F" wp14:editId="7864C1F0">
-            <wp:extent cx="3771871" cy="4071668"/>
-            <wp:effectExtent l="0" t="0" r="635" b="5080"/>
-            <wp:docPr id="10" name="Picture 10"/>
+          <wp:inline distT="0" distB="0" distL="0" distR="0" wp14:anchorId="362A81F7" wp14:editId="17C89FAC">
+            <wp:extent cx="3981450" cy="2188522"/>
+            <wp:effectExtent l="0" t="0" r="0" b="2540"/>
+            <wp:docPr id="6" name="Picture 6"/>
             <wp:cNvGraphicFramePr>
               <a:graphicFrameLocks xmlns:a="http://schemas.openxmlformats.org/drawingml/2006/main" noChangeAspect="1"/>
             </wp:cNvGraphicFramePr>
@@ -1011,7 +1093,7 @@
                   <pic:spPr>
                     <a:xfrm>
                       <a:off x="0" y="0"/>
-                      <a:ext cx="3774109" cy="4074084"/>
+                      <a:ext cx="4006006" cy="2202020"/>
                     </a:xfrm>
                     <a:prstGeom prst="rect">
                       <a:avLst/>
@@ -1025,6 +1107,298 @@
       </w:r>
     </w:p>
     <w:p>
+      <w:r>
+        <w:t>Solution: F</w:t>
+      </w:r>
+      <w:r>
+        <w:rPr>
+          <w:vertAlign w:val="subscript"/>
+        </w:rPr>
+        <w:t>BC</w:t>
+      </w:r>
+      <w:r>
+        <w:t xml:space="preserve"> = 223.6 lbs (Compression), F</w:t>
+      </w:r>
+      <w:r>
+        <w:rPr>
+          <w:vertAlign w:val="subscript"/>
+        </w:rPr>
+        <w:t>AX</w:t>
+      </w:r>
+      <w:r>
+        <w:t xml:space="preserve"> = -200 lbs, F</w:t>
+      </w:r>
+      <w:r>
+        <w:rPr>
+          <w:vertAlign w:val="subscript"/>
+        </w:rPr>
+        <w:t>AY</w:t>
+      </w:r>
+      <w:r>
+        <w:t xml:space="preserve"> = -50 lbs</w:t>
+      </w:r>
+    </w:p>
+    <w:p>
+      <w:r>
+        <w:t>Problem 5</w:t>
+      </w:r>
+      <w:r>
+        <w:t>.</w:t>
+      </w:r>
+      <w:r>
+        <w:t>10</w:t>
+      </w:r>
+    </w:p>
+    <w:p>
+      <w:r>
+        <w:t xml:space="preserve">A 20 N force is applied to a </w:t>
+      </w:r>
+      <w:proofErr w:type="spellStart"/>
+      <w:r>
+        <w:t>can</w:t>
+      </w:r>
+      <w:proofErr w:type="spellEnd"/>
+      <w:r>
+        <w:t xml:space="preserve"> crushing mechanism as shown below. If the distance between points C and D is .1 meters, what are the forces being applied to the can at points B and D? (Hint: treat the can as a two-force member)</w:t>
+      </w:r>
+    </w:p>
+    <w:p>
+      <w:pPr>
+        <w:jc w:val="center"/>
+      </w:pPr>
+      <w:r>
+        <w:rPr>
+          <w:noProof/>
+        </w:rPr>
+        <w:drawing>
+          <wp:inline distT="0" distB="0" distL="0" distR="0" wp14:anchorId="48DF304F" wp14:editId="354D2E7A">
+            <wp:extent cx="5091048" cy="2774950"/>
+            <wp:effectExtent l="0" t="0" r="0" b="6350"/>
+            <wp:docPr id="14" name="Picture 14" descr="Diagram&#10;&#10;Description automatically generated"/>
+            <wp:cNvGraphicFramePr>
+              <a:graphicFrameLocks xmlns:a="http://schemas.openxmlformats.org/drawingml/2006/main" noChangeAspect="1"/>
+            </wp:cNvGraphicFramePr>
+            <a:graphic xmlns:a="http://schemas.openxmlformats.org/drawingml/2006/main">
+              <a:graphicData uri="http://schemas.openxmlformats.org/drawingml/2006/picture">
+                <pic:pic xmlns:pic="http://schemas.openxmlformats.org/drawingml/2006/picture">
+                  <pic:nvPicPr>
+                    <pic:cNvPr id="1" name="2C442C5.tmp"/>
+                    <pic:cNvPicPr/>
+                  </pic:nvPicPr>
+                  <pic:blipFill>
+                    <a:blip r:embed="rId13">
+                      <a:extLst>
+                        <a:ext uri="{28A0092B-C50C-407E-A947-70E740481C1C}">
+                          <a14:useLocalDpi xmlns:a14="http://schemas.microsoft.com/office/drawing/2010/main" val="0"/>
+                        </a:ext>
+                      </a:extLst>
+                    </a:blip>
+                    <a:stretch>
+                      <a:fillRect/>
+                    </a:stretch>
+                  </pic:blipFill>
+                  <pic:spPr>
+                    <a:xfrm>
+                      <a:off x="0" y="0"/>
+                      <a:ext cx="5140694" cy="2802011"/>
+                    </a:xfrm>
+                    <a:prstGeom prst="rect">
+                      <a:avLst/>
+                    </a:prstGeom>
+                  </pic:spPr>
+                </pic:pic>
+              </a:graphicData>
+            </a:graphic>
+          </wp:inline>
+        </w:drawing>
+      </w:r>
+    </w:p>
+    <w:p>
+      <w:r>
+        <w:t xml:space="preserve">Solution: </w:t>
+      </w:r>
+      <w:proofErr w:type="spellStart"/>
+      <w:r>
+        <w:t>F</w:t>
+      </w:r>
+      <w:r>
+        <w:rPr>
+          <w:vertAlign w:val="subscript"/>
+        </w:rPr>
+        <w:t>can</w:t>
+      </w:r>
+      <w:proofErr w:type="spellEnd"/>
+      <w:r>
+        <w:t xml:space="preserve"> = 148.9 N</w:t>
+      </w:r>
+      <w:r>
+        <w:t xml:space="preserve"> (Compression)</w:t>
+      </w:r>
+    </w:p>
+    <w:p/>
+    <w:p>
+      <w:r>
+        <w:lastRenderedPageBreak/>
+        <w:t xml:space="preserve">Problem </w:t>
+      </w:r>
+      <w:r>
+        <w:t>5.11</w:t>
+      </w:r>
+    </w:p>
+    <w:p>
+      <w:r>
+        <w:t>The suspension system on a car is shown below. Assuming the wheel is supporting a load of 3300 N and assuming the system is in equilibrium, what is the force we would expect in the shock absorber (member AE)? You can assume all connections are pin joints.</w:t>
+      </w:r>
+    </w:p>
+    <w:p>
+      <w:pPr>
+        <w:jc w:val="center"/>
+      </w:pPr>
+      <w:r>
+        <w:rPr>
+          <w:noProof/>
+        </w:rPr>
+        <w:drawing>
+          <wp:inline distT="0" distB="0" distL="0" distR="0" wp14:anchorId="03116847" wp14:editId="4DDA1C7F">
+            <wp:extent cx="2274607" cy="2463800"/>
+            <wp:effectExtent l="0" t="0" r="0" b="0"/>
+            <wp:docPr id="15" name="Picture 15" descr="Diagram&#10;&#10;Description automatically generated"/>
+            <wp:cNvGraphicFramePr>
+              <a:graphicFrameLocks xmlns:a="http://schemas.openxmlformats.org/drawingml/2006/main" noChangeAspect="1"/>
+            </wp:cNvGraphicFramePr>
+            <a:graphic xmlns:a="http://schemas.openxmlformats.org/drawingml/2006/main">
+              <a:graphicData uri="http://schemas.openxmlformats.org/drawingml/2006/picture">
+                <pic:pic xmlns:pic="http://schemas.openxmlformats.org/drawingml/2006/picture">
+                  <pic:nvPicPr>
+                    <pic:cNvPr id="2" name="AD8A05F.tmp"/>
+                    <pic:cNvPicPr/>
+                  </pic:nvPicPr>
+                  <pic:blipFill>
+                    <a:blip r:embed="rId14">
+                      <a:extLst>
+                        <a:ext uri="{28A0092B-C50C-407E-A947-70E740481C1C}">
+                          <a14:useLocalDpi xmlns:a14="http://schemas.microsoft.com/office/drawing/2010/main" val="0"/>
+                        </a:ext>
+                      </a:extLst>
+                    </a:blip>
+                    <a:stretch>
+                      <a:fillRect/>
+                    </a:stretch>
+                  </pic:blipFill>
+                  <pic:spPr>
+                    <a:xfrm>
+                      <a:off x="0" y="0"/>
+                      <a:ext cx="2289221" cy="2479630"/>
+                    </a:xfrm>
+                    <a:prstGeom prst="rect">
+                      <a:avLst/>
+                    </a:prstGeom>
+                  </pic:spPr>
+                </pic:pic>
+              </a:graphicData>
+            </a:graphic>
+          </wp:inline>
+        </w:drawing>
+      </w:r>
+    </w:p>
+    <w:p>
+      <w:r>
+        <w:t>Solution: F</w:t>
+      </w:r>
+      <w:r>
+        <w:rPr>
+          <w:vertAlign w:val="subscript"/>
+        </w:rPr>
+        <w:t>AE</w:t>
+      </w:r>
+      <w:r>
+        <w:t xml:space="preserve"> = 4611.9 N (Compression)</w:t>
+      </w:r>
+    </w:p>
+    <w:p>
+      <w:r>
+        <w:t>Problem 5</w:t>
+      </w:r>
+      <w:r>
+        <w:t>.</w:t>
+      </w:r>
+      <w:r>
+        <w:t>12</w:t>
+      </w:r>
+    </w:p>
+    <w:p>
+      <w:r>
+        <w:t xml:space="preserve">The chair shown below is subjected to forces at A and B by a person sitting in the chair. </w:t>
+      </w:r>
+      <w:proofErr w:type="gramStart"/>
+      <w:r>
+        <w:t>Assuming that</w:t>
+      </w:r>
+      <w:proofErr w:type="gramEnd"/>
+      <w:r>
+        <w:t xml:space="preserve"> normal forces exist at F and G, and that friction forces only act at point G (not at F), determine all the forces acting on each </w:t>
+      </w:r>
+      <w:bookmarkStart w:id="0" w:name="_GoBack"/>
+      <w:bookmarkEnd w:id="0"/>
+      <w:r>
+        <w:t>of the three members in the chair.</w:t>
+      </w:r>
+      <w:r>
+        <w:t xml:space="preserve"> Draw these forces acting on each part of the chair on a diagram</w:t>
+      </w:r>
+    </w:p>
+    <w:p>
+      <w:pPr>
+        <w:jc w:val="center"/>
+      </w:pPr>
+      <w:r>
+        <w:rPr>
+          <w:noProof/>
+        </w:rPr>
+        <w:drawing>
+          <wp:inline distT="0" distB="0" distL="0" distR="0" wp14:anchorId="6A54AC4D" wp14:editId="0DAA1513">
+            <wp:extent cx="2101850" cy="2470529"/>
+            <wp:effectExtent l="0" t="0" r="0" b="6350"/>
+            <wp:docPr id="16" name="Picture 16" descr="Diagram&#10;&#10;Description automatically generated"/>
+            <wp:cNvGraphicFramePr>
+              <a:graphicFrameLocks xmlns:a="http://schemas.openxmlformats.org/drawingml/2006/main" noChangeAspect="1"/>
+            </wp:cNvGraphicFramePr>
+            <a:graphic xmlns:a="http://schemas.openxmlformats.org/drawingml/2006/main">
+              <a:graphicData uri="http://schemas.openxmlformats.org/drawingml/2006/picture">
+                <pic:pic xmlns:pic="http://schemas.openxmlformats.org/drawingml/2006/picture">
+                  <pic:nvPicPr>
+                    <pic:cNvPr id="16" name="2C4C5C3.tmp"/>
+                    <pic:cNvPicPr/>
+                  </pic:nvPicPr>
+                  <pic:blipFill>
+                    <a:blip r:embed="rId15" cstate="print">
+                      <a:extLst>
+                        <a:ext uri="{28A0092B-C50C-407E-A947-70E740481C1C}">
+                          <a14:useLocalDpi xmlns:a14="http://schemas.microsoft.com/office/drawing/2010/main" val="0"/>
+                        </a:ext>
+                      </a:extLst>
+                    </a:blip>
+                    <a:stretch>
+                      <a:fillRect/>
+                    </a:stretch>
+                  </pic:blipFill>
+                  <pic:spPr>
+                    <a:xfrm>
+                      <a:off x="0" y="0"/>
+                      <a:ext cx="2114511" cy="2485410"/>
+                    </a:xfrm>
+                    <a:prstGeom prst="rect">
+                      <a:avLst/>
+                    </a:prstGeom>
+                  </pic:spPr>
+                </pic:pic>
+              </a:graphicData>
+            </a:graphic>
+          </wp:inline>
+        </w:drawing>
+      </w:r>
+    </w:p>
+    <w:p>
       <w:pPr>
         <w:spacing w:after="0"/>
       </w:pPr>
@@ -1127,24 +1501,6 @@
         <w:t xml:space="preserve"> = ±256.0 lbs</w:t>
       </w:r>
     </w:p>
-    <w:p>
-      <w:pPr>
-        <w:jc w:val="center"/>
-      </w:pPr>
-    </w:p>
-    <w:p>
-      <w:pPr>
-        <w:jc w:val="center"/>
-      </w:pPr>
-    </w:p>
-    <w:p/>
-    <w:p/>
-    <w:p>
-      <w:pPr>
-        <w:jc w:val="center"/>
-      </w:pPr>
-    </w:p>
-    <w:p/>
     <w:sectPr>
       <w:pgSz w:w="12240" w:h="15840"/>
       <w:pgMar w:top="1440" w:right="1440" w:bottom="1440" w:left="1440" w:header="720" w:footer="720" w:gutter="0"/>
@@ -1172,7 +1528,7 @@
       </w:pPr>
     </w:pPrDefault>
   </w:docDefaults>
-  <w:latentStyles w:defLockedState="0" w:defUIPriority="99" w:defSemiHidden="0" w:defUnhideWhenUsed="0" w:defQFormat="0" w:count="375">
+  <w:latentStyles w:defLockedState="0" w:defUIPriority="99" w:defSemiHidden="0" w:defUnhideWhenUsed="0" w:defQFormat="0" w:count="376">
     <w:lsdException w:name="Normal" w:uiPriority="0" w:qFormat="1"/>
     <w:lsdException w:name="heading 1" w:uiPriority="9" w:qFormat="1"/>
     <w:lsdException w:name="heading 2" w:semiHidden="1" w:uiPriority="9" w:unhideWhenUsed="1" w:qFormat="1"/>
@@ -1321,11 +1677,11 @@
     <w:lsdException w:name="Table Elegant" w:semiHidden="1" w:unhideWhenUsed="1"/>
     <w:lsdException w:name="Table Professional" w:semiHidden="1" w:unhideWhenUsed="1"/>
     <w:lsdException w:name="Table Subtle 1" w:semiHidden="1" w:unhideWhenUsed="1"/>
+    <w:lsdException w:name="Table Subtle 2" w:semiHidden="1" w:unhideWhenUsed="1"/>
     <w:lsdException w:name="Table Web 1" w:semiHidden="1" w:unhideWhenUsed="1"/>
     <w:lsdException w:name="Table Web 2" w:semiHidden="1" w:unhideWhenUsed="1"/>
     <w:lsdException w:name="Balloon Text" w:semiHidden="1" w:unhideWhenUsed="1"/>
     <w:lsdException w:name="Table Grid" w:uiPriority="39"/>
-    <w:lsdException w:name="Table Theme" w:semiHidden="1" w:unhideWhenUsed="1"/>
     <w:lsdException w:name="Placeholder Text" w:semiHidden="1"/>
     <w:lsdException w:name="No Spacing" w:uiPriority="1" w:qFormat="1"/>
     <w:lsdException w:name="Light Shading" w:uiPriority="60"/>
@@ -1545,6 +1901,7 @@
     <w:lsdException w:name="Smart Hyperlink" w:semiHidden="1" w:unhideWhenUsed="1"/>
     <w:lsdException w:name="Hashtag" w:semiHidden="1" w:unhideWhenUsed="1"/>
     <w:lsdException w:name="Unresolved Mention" w:semiHidden="1" w:unhideWhenUsed="1"/>
+    <w:lsdException w:name="Smart Link" w:semiHidden="1" w:unhideWhenUsed="1"/>
   </w:latentStyles>
   <w:style w:type="paragraph" w:default="1" w:styleId="Normal">
     <w:name w:val="Normal"/>

</xml_diff>